<commit_message>
add: laporan hasil praktikum
</commit_message>
<xml_diff>
--- a/week-3/TugasP3_Pantun.docx
+++ b/week-3/TugasP3_Pantun.docx
@@ -274,13 +274,7 @@
         <w:ind w:left="426"/>
       </w:pPr>
       <w:r>
-        <w:t>Angin berhembus perlahan</w:t>
-      </w:r>
-      <w:r>
-        <w:t xml:space="preserve"> </w:t>
-      </w:r>
-      <w:r>
-        <w:t>membawa harapan</w:t>
+        <w:t>Angin berhembus perlahan membawa harapan</w:t>
       </w:r>
     </w:p>
     <w:p>
@@ -507,10 +501,20 @@
         <w:spacing w:after="0"/>
         <w:ind w:left="426"/>
         <w:rPr>
-          <w:b/>
-          <w:bCs/>
+          <w:i/>
+          <w:iCs/>
         </w:rPr>
       </w:pPr>
+      <w:hyperlink r:id="rId5" w:history="1">
+        <w:r>
+          <w:rPr>
+            <w:rStyle w:val="Hyperlink"/>
+            <w:i/>
+            <w:iCs/>
+          </w:rPr>
+          <w:t>https://github.com/FaqihAzh/nlp-task/tree/main/week-3</w:t>
+        </w:r>
+      </w:hyperlink>
     </w:p>
     <w:sectPr>
       <w:pgSz w:w="11906" w:h="16838" w:code="9"/>
@@ -1141,6 +1145,7 @@
   <w:style w:type="character" w:default="1" w:styleId="DefaultParagraphFont">
     <w:name w:val="Default Paragraph Font"/>
     <w:uiPriority w:val="1"/>
+    <w:semiHidden/>
     <w:unhideWhenUsed/>
   </w:style>
   <w:style w:type="table" w:default="1" w:styleId="TableNormal">
@@ -1185,6 +1190,29 @@
     <w:rPr>
       <w:rFonts w:cs="Times New Roman"/>
       <w:szCs w:val="24"/>
+    </w:rPr>
+  </w:style>
+  <w:style w:type="character" w:styleId="Hyperlink">
+    <w:name w:val="Hyperlink"/>
+    <w:basedOn w:val="DefaultParagraphFont"/>
+    <w:uiPriority w:val="99"/>
+    <w:unhideWhenUsed/>
+    <w:rsid w:val="001E42C8"/>
+    <w:rPr>
+      <w:color w:val="0563C1" w:themeColor="hyperlink"/>
+      <w:u w:val="single"/>
+    </w:rPr>
+  </w:style>
+  <w:style w:type="character" w:styleId="UnresolvedMention">
+    <w:name w:val="Unresolved Mention"/>
+    <w:basedOn w:val="DefaultParagraphFont"/>
+    <w:uiPriority w:val="99"/>
+    <w:semiHidden/>
+    <w:unhideWhenUsed/>
+    <w:rsid w:val="001E42C8"/>
+    <w:rPr>
+      <w:color w:val="605E5C"/>
+      <w:shd w:val="clear" w:color="auto" w:fill="E1DFDD"/>
     </w:rPr>
   </w:style>
 </w:styles>

</xml_diff>